<commit_message>
Site updated: 2020-03-04 16:40:28
</commit_message>
<xml_diff>
--- a/文档/马原.docx
+++ b/文档/马原.docx
@@ -168,11 +168,289 @@
       </w:r>
     </w:p>
     <w:p>
+      <w:r>
+        <w:rPr>
+          <w:noProof/>
+        </w:rPr>
+        <w:lastRenderedPageBreak/>
+        <w:drawing>
+          <wp:inline distT="0" distB="0" distL="0" distR="0" wp14:anchorId="3BEB1587" wp14:editId="5CD97B5A">
+            <wp:extent cx="5269230" cy="3188970"/>
+            <wp:effectExtent l="0" t="0" r="7620" b="0"/>
+            <wp:docPr id="2" name="图片 2"/>
+            <wp:cNvGraphicFramePr>
+              <a:graphicFrameLocks xmlns:a="http://schemas.openxmlformats.org/drawingml/2006/main" noChangeAspect="1"/>
+            </wp:cNvGraphicFramePr>
+            <a:graphic xmlns:a="http://schemas.openxmlformats.org/drawingml/2006/main">
+              <a:graphicData uri="http://schemas.openxmlformats.org/drawingml/2006/picture">
+                <pic:pic xmlns:pic="http://schemas.openxmlformats.org/drawingml/2006/picture">
+                  <pic:nvPicPr>
+                    <pic:cNvPr id="0" name="Picture 1"/>
+                    <pic:cNvPicPr>
+                      <a:picLocks noChangeAspect="1" noChangeArrowheads="1"/>
+                    </pic:cNvPicPr>
+                  </pic:nvPicPr>
+                  <pic:blipFill>
+                    <a:blip r:embed="rId7">
+                      <a:extLst>
+                        <a:ext uri="{28A0092B-C50C-407E-A947-70E740481C1C}">
+                          <a14:useLocalDpi xmlns:a14="http://schemas.microsoft.com/office/drawing/2010/main" val="0"/>
+                        </a:ext>
+                      </a:extLst>
+                    </a:blip>
+                    <a:srcRect/>
+                    <a:stretch>
+                      <a:fillRect/>
+                    </a:stretch>
+                  </pic:blipFill>
+                  <pic:spPr bwMode="auto">
+                    <a:xfrm>
+                      <a:off x="0" y="0"/>
+                      <a:ext cx="5269230" cy="3188970"/>
+                    </a:xfrm>
+                    <a:prstGeom prst="rect">
+                      <a:avLst/>
+                    </a:prstGeom>
+                    <a:noFill/>
+                    <a:ln>
+                      <a:noFill/>
+                    </a:ln>
+                  </pic:spPr>
+                </pic:pic>
+              </a:graphicData>
+            </a:graphic>
+          </wp:inline>
+        </w:drawing>
+      </w:r>
+    </w:p>
+    <w:p>
+      <w:r>
+        <w:rPr>
+          <w:noProof/>
+        </w:rPr>
+        <w:drawing>
+          <wp:inline distT="0" distB="0" distL="0" distR="0" wp14:anchorId="62791BD0" wp14:editId="30BDD02F">
+            <wp:extent cx="5263515" cy="3557905"/>
+            <wp:effectExtent l="0" t="0" r="0" b="4445"/>
+            <wp:docPr id="5" name="图片 5"/>
+            <wp:cNvGraphicFramePr>
+              <a:graphicFrameLocks xmlns:a="http://schemas.openxmlformats.org/drawingml/2006/main" noChangeAspect="1"/>
+            </wp:cNvGraphicFramePr>
+            <a:graphic xmlns:a="http://schemas.openxmlformats.org/drawingml/2006/main">
+              <a:graphicData uri="http://schemas.openxmlformats.org/drawingml/2006/picture">
+                <pic:pic xmlns:pic="http://schemas.openxmlformats.org/drawingml/2006/picture">
+                  <pic:nvPicPr>
+                    <pic:cNvPr id="0" name="Picture 2"/>
+                    <pic:cNvPicPr>
+                      <a:picLocks noChangeAspect="1" noChangeArrowheads="1"/>
+                    </pic:cNvPicPr>
+                  </pic:nvPicPr>
+                  <pic:blipFill>
+                    <a:blip r:embed="rId8">
+                      <a:extLst>
+                        <a:ext uri="{28A0092B-C50C-407E-A947-70E740481C1C}">
+                          <a14:useLocalDpi xmlns:a14="http://schemas.microsoft.com/office/drawing/2010/main" val="0"/>
+                        </a:ext>
+                      </a:extLst>
+                    </a:blip>
+                    <a:srcRect/>
+                    <a:stretch>
+                      <a:fillRect/>
+                    </a:stretch>
+                  </pic:blipFill>
+                  <pic:spPr bwMode="auto">
+                    <a:xfrm>
+                      <a:off x="0" y="0"/>
+                      <a:ext cx="5263515" cy="3557905"/>
+                    </a:xfrm>
+                    <a:prstGeom prst="rect">
+                      <a:avLst/>
+                    </a:prstGeom>
+                    <a:noFill/>
+                    <a:ln>
+                      <a:noFill/>
+                    </a:ln>
+                  </pic:spPr>
+                </pic:pic>
+              </a:graphicData>
+            </a:graphic>
+          </wp:inline>
+        </w:drawing>
+      </w:r>
+    </w:p>
+    <w:p>
+      <w:r>
+        <w:rPr>
+          <w:noProof/>
+        </w:rPr>
+        <w:lastRenderedPageBreak/>
+        <w:drawing>
+          <wp:inline distT="0" distB="0" distL="0" distR="0" wp14:anchorId="5AD024C4" wp14:editId="04DE16F1">
+            <wp:extent cx="5269230" cy="3675380"/>
+            <wp:effectExtent l="0" t="0" r="7620" b="1270"/>
+            <wp:docPr id="6" name="图片 6"/>
+            <wp:cNvGraphicFramePr>
+              <a:graphicFrameLocks xmlns:a="http://schemas.openxmlformats.org/drawingml/2006/main" noChangeAspect="1"/>
+            </wp:cNvGraphicFramePr>
+            <a:graphic xmlns:a="http://schemas.openxmlformats.org/drawingml/2006/main">
+              <a:graphicData uri="http://schemas.openxmlformats.org/drawingml/2006/picture">
+                <pic:pic xmlns:pic="http://schemas.openxmlformats.org/drawingml/2006/picture">
+                  <pic:nvPicPr>
+                    <pic:cNvPr id="0" name="Picture 3"/>
+                    <pic:cNvPicPr>
+                      <a:picLocks noChangeAspect="1" noChangeArrowheads="1"/>
+                    </pic:cNvPicPr>
+                  </pic:nvPicPr>
+                  <pic:blipFill>
+                    <a:blip r:embed="rId9">
+                      <a:extLst>
+                        <a:ext uri="{28A0092B-C50C-407E-A947-70E740481C1C}">
+                          <a14:useLocalDpi xmlns:a14="http://schemas.microsoft.com/office/drawing/2010/main" val="0"/>
+                        </a:ext>
+                      </a:extLst>
+                    </a:blip>
+                    <a:srcRect/>
+                    <a:stretch>
+                      <a:fillRect/>
+                    </a:stretch>
+                  </pic:blipFill>
+                  <pic:spPr bwMode="auto">
+                    <a:xfrm>
+                      <a:off x="0" y="0"/>
+                      <a:ext cx="5269230" cy="3675380"/>
+                    </a:xfrm>
+                    <a:prstGeom prst="rect">
+                      <a:avLst/>
+                    </a:prstGeom>
+                    <a:noFill/>
+                    <a:ln>
+                      <a:noFill/>
+                    </a:ln>
+                  </pic:spPr>
+                </pic:pic>
+              </a:graphicData>
+            </a:graphic>
+          </wp:inline>
+        </w:drawing>
+      </w:r>
+    </w:p>
+    <w:p>
+      <w:r>
+        <w:rPr>
+          <w:noProof/>
+        </w:rPr>
+        <w:drawing>
+          <wp:inline distT="0" distB="0" distL="0" distR="0" wp14:anchorId="611C7B20" wp14:editId="65E77EA5">
+            <wp:extent cx="5263515" cy="3048000"/>
+            <wp:effectExtent l="0" t="0" r="0" b="0"/>
+            <wp:docPr id="7" name="图片 7"/>
+            <wp:cNvGraphicFramePr>
+              <a:graphicFrameLocks xmlns:a="http://schemas.openxmlformats.org/drawingml/2006/main" noChangeAspect="1"/>
+            </wp:cNvGraphicFramePr>
+            <a:graphic xmlns:a="http://schemas.openxmlformats.org/drawingml/2006/main">
+              <a:graphicData uri="http://schemas.openxmlformats.org/drawingml/2006/picture">
+                <pic:pic xmlns:pic="http://schemas.openxmlformats.org/drawingml/2006/picture">
+                  <pic:nvPicPr>
+                    <pic:cNvPr id="0" name="Picture 4"/>
+                    <pic:cNvPicPr>
+                      <a:picLocks noChangeAspect="1" noChangeArrowheads="1"/>
+                    </pic:cNvPicPr>
+                  </pic:nvPicPr>
+                  <pic:blipFill>
+                    <a:blip r:embed="rId10">
+                      <a:extLst>
+                        <a:ext uri="{28A0092B-C50C-407E-A947-70E740481C1C}">
+                          <a14:useLocalDpi xmlns:a14="http://schemas.microsoft.com/office/drawing/2010/main" val="0"/>
+                        </a:ext>
+                      </a:extLst>
+                    </a:blip>
+                    <a:srcRect/>
+                    <a:stretch>
+                      <a:fillRect/>
+                    </a:stretch>
+                  </pic:blipFill>
+                  <pic:spPr bwMode="auto">
+                    <a:xfrm>
+                      <a:off x="0" y="0"/>
+                      <a:ext cx="5263515" cy="3048000"/>
+                    </a:xfrm>
+                    <a:prstGeom prst="rect">
+                      <a:avLst/>
+                    </a:prstGeom>
+                    <a:noFill/>
+                    <a:ln>
+                      <a:noFill/>
+                    </a:ln>
+                  </pic:spPr>
+                </pic:pic>
+              </a:graphicData>
+            </a:graphic>
+          </wp:inline>
+        </w:drawing>
+      </w:r>
+    </w:p>
+    <w:p>
       <w:pPr>
         <w:rPr>
           <w:rFonts w:hint="eastAsia"/>
         </w:rPr>
       </w:pPr>
+      <w:r>
+        <w:rPr>
+          <w:rFonts w:hint="eastAsia"/>
+        </w:rPr>
+        <w:drawing>
+          <wp:inline distT="0" distB="0" distL="0" distR="0" wp14:anchorId="11222D5A" wp14:editId="165807A6">
+            <wp:extent cx="4951914" cy="1482090"/>
+            <wp:effectExtent l="0" t="0" r="1270" b="3810"/>
+            <wp:docPr id="8" name="图片 8"/>
+            <wp:cNvGraphicFramePr>
+              <a:graphicFrameLocks xmlns:a="http://schemas.openxmlformats.org/drawingml/2006/main" noChangeAspect="1"/>
+            </wp:cNvGraphicFramePr>
+            <a:graphic xmlns:a="http://schemas.openxmlformats.org/drawingml/2006/main">
+              <a:graphicData uri="http://schemas.openxmlformats.org/drawingml/2006/picture">
+                <pic:pic xmlns:pic="http://schemas.openxmlformats.org/drawingml/2006/picture">
+                  <pic:nvPicPr>
+                    <pic:cNvPr id="0" name="Picture 1"/>
+                    <pic:cNvPicPr>
+                      <a:picLocks noChangeAspect="1" noChangeArrowheads="1"/>
+                    </pic:cNvPicPr>
+                  </pic:nvPicPr>
+                  <pic:blipFill rotWithShape="1">
+                    <a:blip r:embed="rId11" cstate="print">
+                      <a:extLst>
+                        <a:ext uri="{28A0092B-C50C-407E-A947-70E740481C1C}">
+                          <a14:useLocalDpi xmlns:a14="http://schemas.microsoft.com/office/drawing/2010/main" val="0"/>
+                        </a:ext>
+                      </a:extLst>
+                    </a:blip>
+                    <a:srcRect l="3780" t="54101" r="2313" b="24820"/>
+                    <a:stretch/>
+                  </pic:blipFill>
+                  <pic:spPr bwMode="auto">
+                    <a:xfrm>
+                      <a:off x="0" y="0"/>
+                      <a:ext cx="4952946" cy="1482399"/>
+                    </a:xfrm>
+                    <a:prstGeom prst="rect">
+                      <a:avLst/>
+                    </a:prstGeom>
+                    <a:noFill/>
+                    <a:ln>
+                      <a:noFill/>
+                    </a:ln>
+                    <a:extLst>
+                      <a:ext uri="{53640926-AAD7-44D8-BBD7-CCE9431645EC}">
+                        <a14:shadowObscured xmlns:a14="http://schemas.microsoft.com/office/drawing/2010/main"/>
+                      </a:ext>
+                    </a:extLst>
+                  </pic:spPr>
+                </pic:pic>
+              </a:graphicData>
+            </a:graphic>
+          </wp:inline>
+        </w:drawing>
+      </w:r>
       <w:bookmarkStart w:id="0" w:name="_GoBack"/>
       <w:bookmarkEnd w:id="0"/>
     </w:p>

</xml_diff>